<commit_message>
Added references in the paper.
</commit_message>
<xml_diff>
--- a/ISPD_right_format.docx
+++ b/ISPD_right_format.docx
@@ -267,6 +267,30 @@
         <w:t>through architectural innovation</w:t>
       </w:r>
       <w:r>
+        <w:t xml:space="preserve"> </w:t>
+      </w:r>
+      <w:r>
+        <w:fldChar w:fldCharType="begin"/>
+      </w:r>
+      <w:r>
+        <w:instrText xml:space="preserve"> REF _Ref386757752 \r \h </w:instrText>
+      </w:r>
+      <w:r>
+        <w:fldChar w:fldCharType="separate"/>
+      </w:r>
+      <w:r>
+        <w:t>[</w:t>
+      </w:r>
+      <w:r>
+        <w:t>1</w:t>
+      </w:r>
+      <w:r>
+        <w:t>]</w:t>
+      </w:r>
+      <w:r>
+        <w:fldChar w:fldCharType="end"/>
+      </w:r>
+      <w:r>
         <w:t xml:space="preserve">. </w:t>
       </w:r>
       <w:r>
@@ -282,15 +306,207 @@
         <w:rPr>
           <w:color w:val="FF0000"/>
         </w:rPr>
-        <w:t>Many applications such as signal processing, augmented reality, robotics and speech processing, can tolerate inexact values for most of their execution and this trade-off is leveraged for a boost in performance and energy gains.</w:t>
-      </w:r>
-      <w:r>
-        <w:t xml:space="preserve"> Second way is to do this is to have dedicated logic in form of accelerators where the flexibility is compromised for lesser hardware demand. Fusion of these 2 techniques leads to better improvement in efficiency. Commercial SoCs incorporating large amount of programmable logic for energy efficiency, are beginning to appear on the market and the On-chip FPGAs are utilized to offload work from CPU </w:t>
-      </w:r>
-      <w:bookmarkStart w:id="1" w:name="_GoBack"/>
-      <w:bookmarkEnd w:id="1"/>
-      <w:r>
-        <w:t>which in turn would lead to energy efficiency.</w:t>
+        <w:t>Many applications such as signal processing, augmented reality, robotics and speech processing, can tolerate inexact values for most of their execution and this trade-off is leveraged for a boost in performance and energy gains</w:t>
+      </w:r>
+      <w:r>
+        <w:rPr>
+          <w:color w:val="FF0000"/>
+        </w:rPr>
+        <w:t xml:space="preserve"> [</w:t>
+      </w:r>
+      <w:r>
+        <w:rPr>
+          <w:color w:val="FF0000"/>
+        </w:rPr>
+        <w:fldChar w:fldCharType="begin"/>
+      </w:r>
+      <w:r>
+        <w:rPr>
+          <w:color w:val="FF0000"/>
+        </w:rPr>
+        <w:instrText xml:space="preserve"> REF _Ref386758962 \r \h </w:instrText>
+      </w:r>
+      <w:r>
+        <w:rPr>
+          <w:color w:val="FF0000"/>
+        </w:rPr>
+      </w:r>
+      <w:r>
+        <w:rPr>
+          <w:color w:val="FF0000"/>
+        </w:rPr>
+        <w:fldChar w:fldCharType="separate"/>
+      </w:r>
+      <w:r>
+        <w:rPr>
+          <w:color w:val="FF0000"/>
+        </w:rPr>
+        <w:t>2</w:t>
+      </w:r>
+      <w:r>
+        <w:rPr>
+          <w:color w:val="FF0000"/>
+        </w:rPr>
+        <w:fldChar w:fldCharType="end"/>
+      </w:r>
+      <w:r>
+        <w:rPr>
+          <w:color w:val="FF0000"/>
+        </w:rPr>
+        <w:t xml:space="preserve">, </w:t>
+      </w:r>
+      <w:r>
+        <w:rPr>
+          <w:color w:val="FF0000"/>
+        </w:rPr>
+        <w:fldChar w:fldCharType="begin"/>
+      </w:r>
+      <w:r>
+        <w:rPr>
+          <w:color w:val="FF0000"/>
+        </w:rPr>
+        <w:instrText xml:space="preserve"> REF _Ref386758968 \r \h </w:instrText>
+      </w:r>
+      <w:r>
+        <w:rPr>
+          <w:color w:val="FF0000"/>
+        </w:rPr>
+      </w:r>
+      <w:r>
+        <w:rPr>
+          <w:color w:val="FF0000"/>
+        </w:rPr>
+        <w:fldChar w:fldCharType="separate"/>
+      </w:r>
+      <w:r>
+        <w:rPr>
+          <w:color w:val="FF0000"/>
+        </w:rPr>
+        <w:t>3</w:t>
+      </w:r>
+      <w:r>
+        <w:rPr>
+          <w:color w:val="FF0000"/>
+        </w:rPr>
+        <w:fldChar w:fldCharType="end"/>
+      </w:r>
+      <w:r>
+        <w:rPr>
+          <w:color w:val="FF0000"/>
+        </w:rPr>
+        <w:t xml:space="preserve">, </w:t>
+      </w:r>
+      <w:r>
+        <w:rPr>
+          <w:color w:val="FF0000"/>
+        </w:rPr>
+        <w:fldChar w:fldCharType="begin"/>
+      </w:r>
+      <w:r>
+        <w:rPr>
+          <w:color w:val="FF0000"/>
+        </w:rPr>
+        <w:instrText xml:space="preserve"> REF _Ref386758975 \r \h </w:instrText>
+      </w:r>
+      <w:r>
+        <w:rPr>
+          <w:color w:val="FF0000"/>
+        </w:rPr>
+      </w:r>
+      <w:r>
+        <w:rPr>
+          <w:color w:val="FF0000"/>
+        </w:rPr>
+        <w:fldChar w:fldCharType="separate"/>
+      </w:r>
+      <w:r>
+        <w:rPr>
+          <w:color w:val="FF0000"/>
+        </w:rPr>
+        <w:t>4</w:t>
+      </w:r>
+      <w:r>
+        <w:rPr>
+          <w:color w:val="FF0000"/>
+        </w:rPr>
+        <w:fldChar w:fldCharType="end"/>
+      </w:r>
+      <w:r>
+        <w:rPr>
+          <w:color w:val="FF0000"/>
+        </w:rPr>
+        <w:t xml:space="preserve">, </w:t>
+      </w:r>
+      <w:r>
+        <w:rPr>
+          <w:color w:val="FF0000"/>
+        </w:rPr>
+        <w:fldChar w:fldCharType="begin"/>
+      </w:r>
+      <w:r>
+        <w:rPr>
+          <w:color w:val="FF0000"/>
+        </w:rPr>
+        <w:instrText xml:space="preserve"> REF _Ref386758981 \r \h </w:instrText>
+      </w:r>
+      <w:r>
+        <w:rPr>
+          <w:color w:val="FF0000"/>
+        </w:rPr>
+      </w:r>
+      <w:r>
+        <w:rPr>
+          <w:color w:val="FF0000"/>
+        </w:rPr>
+        <w:fldChar w:fldCharType="separate"/>
+      </w:r>
+      <w:r>
+        <w:rPr>
+          <w:color w:val="FF0000"/>
+        </w:rPr>
+        <w:t>5</w:t>
+      </w:r>
+      <w:r>
+        <w:rPr>
+          <w:color w:val="FF0000"/>
+        </w:rPr>
+        <w:fldChar w:fldCharType="end"/>
+      </w:r>
+      <w:r>
+        <w:rPr>
+          <w:color w:val="FF0000"/>
+        </w:rPr>
+        <w:t>]</w:t>
+      </w:r>
+      <w:r>
+        <w:rPr>
+          <w:color w:val="FF0000"/>
+        </w:rPr>
+        <w:t>.</w:t>
+      </w:r>
+      <w:r>
+        <w:t xml:space="preserve"> Second way is to do this is to have dedicated logic in form of accelerators where the flexibility is compromised for lesser hardware demand. Fusion of these 2 techniques leads to better improvement in efficiency. Commercial SoCs incorporating large amount of programmable logic for energy efficiency, are beginning to appear on the market and the On-chip FPGAs are utilized to offload work from CPU which in turn would lead to energy efficiency</w:t>
+      </w:r>
+      <w:r>
+        <w:t xml:space="preserve"> </w:t>
+      </w:r>
+      <w:r>
+        <w:fldChar w:fldCharType="begin"/>
+      </w:r>
+      <w:r>
+        <w:instrText xml:space="preserve"> REF _Ref386759063 \r \h </w:instrText>
+      </w:r>
+      <w:r>
+        <w:fldChar w:fldCharType="separate"/>
+      </w:r>
+      <w:r>
+        <w:t>[6]</w:t>
+      </w:r>
+      <w:r>
+        <w:fldChar w:fldCharType="end"/>
+      </w:r>
+      <w:r>
+        <w:t>.</w:t>
       </w:r>
     </w:p>
     <w:p>
@@ -301,16 +517,90 @@
         <w:rPr>
           <w:color w:val="FF0000"/>
         </w:rPr>
-        <w:t xml:space="preserve">The fundamental idea is to learn how the original region of the code that is about to be approximated behaves and replace the original code with an efficient model of the learned model. </w:t>
-      </w:r>
-    </w:p>
-    <w:p>
-      <w:r>
-        <w:t xml:space="preserve">The hardware accelerator can be configured through compiler’s workflow by training the logical neural network to behave like regions of approximate code. Better efficiency is obtained because </w:t>
+        <w:t>The fundamental idea is to learn how the original region of the code that is about to be approximated behaves and replace the original code with an efficient model of the learned model</w:t>
+      </w:r>
+      <w:r>
+        <w:rPr>
+          <w:color w:val="FF0000"/>
+        </w:rPr>
+        <w:t xml:space="preserve"> </w:t>
+      </w:r>
+      <w:r>
+        <w:rPr>
+          <w:color w:val="FF0000"/>
+        </w:rPr>
+        <w:fldChar w:fldCharType="begin"/>
+      </w:r>
+      <w:r>
+        <w:rPr>
+          <w:color w:val="FF0000"/>
+        </w:rPr>
+        <w:instrText xml:space="preserve"> REF _Ref386759072 \r \h </w:instrText>
+      </w:r>
+      <w:r>
+        <w:rPr>
+          <w:color w:val="FF0000"/>
+        </w:rPr>
+      </w:r>
+      <w:r>
+        <w:rPr>
+          <w:color w:val="FF0000"/>
+        </w:rPr>
+        <w:fldChar w:fldCharType="separate"/>
+      </w:r>
+      <w:r>
+        <w:rPr>
+          <w:color w:val="FF0000"/>
+        </w:rPr>
+        <w:t>[7]</w:t>
+      </w:r>
+      <w:r>
+        <w:rPr>
+          <w:color w:val="FF0000"/>
+        </w:rPr>
+        <w:fldChar w:fldCharType="end"/>
+      </w:r>
+      <w:r>
+        <w:rPr>
+          <w:color w:val="FF0000"/>
+        </w:rPr>
+        <w:t xml:space="preserve">. </w:t>
+      </w:r>
+    </w:p>
+    <w:p>
+      <w:r>
+        <w:t xml:space="preserve">As per the architecture presented in </w:t>
+      </w:r>
+      <w:r>
+        <w:fldChar w:fldCharType="begin"/>
+      </w:r>
+      <w:r>
+        <w:instrText xml:space="preserve"> REF _Ref386759072 \r \h </w:instrText>
+      </w:r>
+      <w:r>
+        <w:fldChar w:fldCharType="separate"/>
+      </w:r>
+      <w:r>
+        <w:t>[</w:t>
+      </w:r>
+      <w:r>
+        <w:t>7</w:t>
+      </w:r>
+      <w:r>
+        <w:t>]</w:t>
+      </w:r>
+      <w:r>
+        <w:fldChar w:fldCharType="end"/>
+      </w:r>
+      <w:r>
+        <w:t>, t</w:t>
+      </w:r>
+      <w:r>
+        <w:t xml:space="preserve">he hardware accelerator can be configured through compiler’s workflow by training the logical neural network to behave like regions of approximate code. </w:t>
       </w:r>
       <w:r>
         <w:lastRenderedPageBreak/>
-        <w:t>once the neural network is trained, the system discontinues executing the original code and instead starts operating the neural network model on the Neural Processing Unit (NPU). The reconfigurable accelerator has an adaptive neural network design which is advantageous in comparison custom logic for each region of code to be accelerated. First, the neural network training framework helps to eliminate the need for the programmer to design the logic. Second, a large spectrum of code can be accelerated with the same circuit thereby avoiding the need to reconfigure the FPGA each time which can be expensive.</w:t>
+        <w:t>Better efficiency is obtained because once the neural network is trained, the system discontinues executing the original code and instead starts operating the neural network model on the Neural Processing Unit (NPU). The reconfigurable accelerator has an adaptive neural network design which is advantageous in comparison custom logic for each region of code to be accelerated. First, the neural network training framework helps to eliminate the need for the programmer to design the logic. Second, a large spectrum of code can be accelerated with the same circuit thereby avoiding the need to reconfigure the FPGA each time which can be expensive.</w:t>
       </w:r>
       <w:r>
         <w:t xml:space="preserve"> </w:t>
@@ -326,7 +616,107 @@
         <w:rPr>
           <w:color w:val="FF0000"/>
         </w:rPr>
-        <w:t>This paper aims at presenting a new technique for utilizing hardware neural network accelerator for general purpose computations. It shows that replacing regions of the original code using the trained a neural network is practical and advantageous by experimenting with Sobel filter algorithm and inversek2j algorithm.</w:t>
+        <w:t>This paper aims at presenting an FPGA implementation of</w:t>
+      </w:r>
+      <w:r>
+        <w:rPr>
+          <w:color w:val="FF0000"/>
+        </w:rPr>
+        <w:t xml:space="preserve"> hardware neural network accelerator for general purpose computations</w:t>
+      </w:r>
+      <w:r>
+        <w:rPr>
+          <w:color w:val="FF0000"/>
+        </w:rPr>
+        <w:t xml:space="preserve"> [</w:t>
+      </w:r>
+      <w:r>
+        <w:rPr>
+          <w:color w:val="FF0000"/>
+        </w:rPr>
+        <w:fldChar w:fldCharType="begin"/>
+      </w:r>
+      <w:r>
+        <w:rPr>
+          <w:color w:val="FF0000"/>
+        </w:rPr>
+        <w:instrText xml:space="preserve"> REF _Ref386759072 \r \h </w:instrText>
+      </w:r>
+      <w:r>
+        <w:rPr>
+          <w:color w:val="FF0000"/>
+        </w:rPr>
+      </w:r>
+      <w:r>
+        <w:rPr>
+          <w:color w:val="FF0000"/>
+        </w:rPr>
+        <w:fldChar w:fldCharType="separate"/>
+      </w:r>
+      <w:r>
+        <w:rPr>
+          <w:color w:val="FF0000"/>
+        </w:rPr>
+        <w:t>7</w:t>
+      </w:r>
+      <w:r>
+        <w:rPr>
+          <w:color w:val="FF0000"/>
+        </w:rPr>
+        <w:fldChar w:fldCharType="end"/>
+      </w:r>
+      <w:r>
+        <w:rPr>
+          <w:color w:val="FF0000"/>
+        </w:rPr>
+        <w:t xml:space="preserve">, </w:t>
+      </w:r>
+      <w:r>
+        <w:rPr>
+          <w:color w:val="FF0000"/>
+        </w:rPr>
+        <w:fldChar w:fldCharType="begin"/>
+      </w:r>
+      <w:r>
+        <w:rPr>
+          <w:color w:val="FF0000"/>
+        </w:rPr>
+        <w:instrText xml:space="preserve"> REF _Ref386759097 \r \h </w:instrText>
+      </w:r>
+      <w:r>
+        <w:rPr>
+          <w:color w:val="FF0000"/>
+        </w:rPr>
+      </w:r>
+      <w:r>
+        <w:rPr>
+          <w:color w:val="FF0000"/>
+        </w:rPr>
+        <w:fldChar w:fldCharType="separate"/>
+      </w:r>
+      <w:r>
+        <w:rPr>
+          <w:color w:val="FF0000"/>
+        </w:rPr>
+        <w:t>8</w:t>
+      </w:r>
+      <w:r>
+        <w:rPr>
+          <w:color w:val="FF0000"/>
+        </w:rPr>
+        <w:fldChar w:fldCharType="end"/>
+      </w:r>
+      <w:r>
+        <w:rPr>
+          <w:color w:val="FF0000"/>
+        </w:rPr>
+        <w:t>]</w:t>
+      </w:r>
+      <w:r>
+        <w:rPr>
+          <w:color w:val="FF0000"/>
+        </w:rPr>
+        <w:t>. It shows that replacing regions of the original code using the trained a neural network is practical and advantageous by experimenting with Sobel filter algorithm and inversek2j algorithm.</w:t>
       </w:r>
     </w:p>
     <w:p>
@@ -354,19 +744,67 @@
         <w:rPr>
           <w:sz w:val="18"/>
         </w:rPr>
-        <w:t>The rest of this paper is organized as follows. In Section II, we discuss a</w:t>
+        <w:t>The rest of this paper is or</w:t>
       </w:r>
       <w:r>
         <w:rPr>
           <w:sz w:val="18"/>
         </w:rPr>
+        <w:t>ganized as follows. In Section 2</w:t>
+      </w:r>
+      <w:r>
+        <w:rPr>
+          <w:sz w:val="18"/>
+        </w:rPr>
+        <w:t>, we discuss a</w:t>
+      </w:r>
+      <w:r>
+        <w:rPr>
+          <w:sz w:val="18"/>
+        </w:rPr>
         <w:t>bout the implementation in detail</w:t>
       </w:r>
       <w:r>
         <w:rPr>
           <w:sz w:val="18"/>
         </w:rPr>
-        <w:t>. In Section III, we discuss about the --. In Section IV, we discuss about the --. Finally, conclusions are given in Section V.</w:t>
+        <w:t xml:space="preserve">. In Section </w:t>
+      </w:r>
+      <w:r>
+        <w:rPr>
+          <w:sz w:val="18"/>
+        </w:rPr>
+        <w:t>3</w:t>
+      </w:r>
+      <w:r>
+        <w:rPr>
+          <w:sz w:val="18"/>
+        </w:rPr>
+        <w:t xml:space="preserve">, we discuss about the --. In Section </w:t>
+      </w:r>
+      <w:r>
+        <w:rPr>
+          <w:sz w:val="18"/>
+        </w:rPr>
+        <w:t>4</w:t>
+      </w:r>
+      <w:r>
+        <w:rPr>
+          <w:sz w:val="18"/>
+        </w:rPr>
+        <w:t xml:space="preserve">, we discuss about the --. Finally, conclusions are given in Section </w:t>
+      </w:r>
+      <w:r>
+        <w:rPr>
+          <w:sz w:val="18"/>
+        </w:rPr>
+        <w:t>5</w:t>
+      </w:r>
+      <w:r>
+        <w:rPr>
+          <w:sz w:val="18"/>
+        </w:rPr>
+        <w:t>.</w:t>
       </w:r>
     </w:p>
     <w:p>
@@ -488,6 +926,514 @@
       <w:r>
         <w:t xml:space="preserve"> </w:t>
       </w:r>
+    </w:p>
+    <w:p/>
+    <w:p>
+      <w:pPr>
+        <w:pStyle w:val="Heading1"/>
+        <w:spacing w:before="120"/>
+      </w:pPr>
+      <w:r>
+        <w:t>REFERENCES</w:t>
+      </w:r>
+    </w:p>
+    <w:p>
+      <w:pPr>
+        <w:pStyle w:val="References"/>
+      </w:pPr>
+      <w:bookmarkStart w:id="1" w:name="_Ref386757752"/>
+      <w:r>
+        <w:rPr>
+          <w:color w:val="000000"/>
+          <w:shd w:val="clear" w:color="auto" w:fill="FFFFFF"/>
+        </w:rPr>
+        <w:t xml:space="preserve">Esmaeilzadeh, </w:t>
+      </w:r>
+      <w:r>
+        <w:rPr>
+          <w:color w:val="000000"/>
+          <w:shd w:val="clear" w:color="auto" w:fill="FFFFFF"/>
+        </w:rPr>
+        <w:t>H., et. al.,</w:t>
+      </w:r>
+      <w:r>
+        <w:rPr>
+          <w:color w:val="000000"/>
+          <w:shd w:val="clear" w:color="auto" w:fill="FFFFFF"/>
+        </w:rPr>
+        <w:t xml:space="preserve"> Dark silicon and the end of multicore scaling. In</w:t>
+      </w:r>
+      <w:r>
+        <w:rPr>
+          <w:rStyle w:val="apple-converted-space"/>
+          <w:color w:val="000000"/>
+          <w:shd w:val="clear" w:color="auto" w:fill="FFFFFF"/>
+        </w:rPr>
+        <w:t> </w:t>
+      </w:r>
+      <w:r>
+        <w:rPr>
+          <w:rStyle w:val="Emphasis"/>
+          <w:color w:val="000000"/>
+          <w:shd w:val="clear" w:color="auto" w:fill="FFFFFF"/>
+        </w:rPr>
+        <w:t>Proceedings of the 38th annual international symposium on Computer architecture</w:t>
+      </w:r>
+      <w:r>
+        <w:rPr>
+          <w:rStyle w:val="apple-converted-space"/>
+          <w:color w:val="000000"/>
+          <w:shd w:val="clear" w:color="auto" w:fill="FFFFFF"/>
+        </w:rPr>
+        <w:t> </w:t>
+      </w:r>
+      <w:r>
+        <w:rPr>
+          <w:color w:val="000000"/>
+          <w:shd w:val="clear" w:color="auto" w:fill="FFFFFF"/>
+        </w:rPr>
+        <w:t xml:space="preserve">(ISCA '11). </w:t>
+      </w:r>
+      <w:bookmarkEnd w:id="1"/>
+    </w:p>
+    <w:p>
+      <w:pPr>
+        <w:pStyle w:val="References"/>
+      </w:pPr>
+      <w:bookmarkStart w:id="2" w:name="_Ref386758962"/>
+      <w:r>
+        <w:t>Kruijf</w:t>
+      </w:r>
+      <w:r>
+        <w:t xml:space="preserve">, </w:t>
+      </w:r>
+      <w:r>
+        <w:t>M. de</w:t>
+      </w:r>
+      <w:r>
+        <w:t>.,</w:t>
+      </w:r>
+      <w:r>
+        <w:t xml:space="preserve"> and Sankaralingam</w:t>
+      </w:r>
+      <w:r>
+        <w:t>, K.</w:t>
+      </w:r>
+      <w:bookmarkStart w:id="3" w:name="_GoBack"/>
+      <w:bookmarkEnd w:id="3"/>
+      <w:r>
+        <w:t xml:space="preserve">, </w:t>
+      </w:r>
+      <w:r>
+        <w:t>Exploring the synergy of emerging</w:t>
+      </w:r>
+      <w:r>
+        <w:t xml:space="preserve"> </w:t>
+      </w:r>
+      <w:r>
+        <w:t>workloads and silicon reliability trends</w:t>
+      </w:r>
+      <w:r>
+        <w:t>.</w:t>
+      </w:r>
+      <w:r>
+        <w:t xml:space="preserve"> </w:t>
+      </w:r>
+      <w:r>
+        <w:t>I</w:t>
+      </w:r>
+      <w:r>
+        <w:t xml:space="preserve">n </w:t>
+      </w:r>
+      <w:r>
+        <w:rPr>
+          <w:i/>
+        </w:rPr>
+        <w:t xml:space="preserve">Silicon Errors in Logic-System Effects </w:t>
+      </w:r>
+      <w:r>
+        <w:t>(</w:t>
+      </w:r>
+      <w:r>
+        <w:t>SELSE, 2009</w:t>
+      </w:r>
+      <w:r>
+        <w:t>)</w:t>
+      </w:r>
+      <w:r>
+        <w:t>.</w:t>
+      </w:r>
+      <w:bookmarkEnd w:id="2"/>
+    </w:p>
+    <w:p>
+      <w:pPr>
+        <w:pStyle w:val="References"/>
+      </w:pPr>
+      <w:bookmarkStart w:id="4" w:name="_Ref386758968"/>
+      <w:r>
+        <w:t>Fang</w:t>
+      </w:r>
+      <w:r>
+        <w:t>, Y.</w:t>
+      </w:r>
+      <w:r>
+        <w:t>, Li</w:t>
+      </w:r>
+      <w:r>
+        <w:t>, H.</w:t>
+      </w:r>
+      <w:r>
+        <w:t>, and Li</w:t>
+      </w:r>
+      <w:r>
+        <w:t>, X.</w:t>
+      </w:r>
+      <w:r>
+        <w:t xml:space="preserve">, </w:t>
+      </w:r>
+      <w:r>
+        <w:t>A fault criticality evaluation framework of</w:t>
+      </w:r>
+      <w:r>
+        <w:t xml:space="preserve"> </w:t>
+      </w:r>
+      <w:r>
+        <w:t>digital systems for err</w:t>
+      </w:r>
+      <w:r>
+        <w:t>or tolerant video applications.</w:t>
+      </w:r>
+      <w:r>
+        <w:t xml:space="preserve"> </w:t>
+      </w:r>
+      <w:r>
+        <w:t>I</w:t>
+      </w:r>
+      <w:r>
+        <w:t xml:space="preserve">n </w:t>
+      </w:r>
+      <w:r>
+        <w:rPr>
+          <w:i/>
+        </w:rPr>
+        <w:t>ATS, 2011</w:t>
+      </w:r>
+      <w:r>
+        <w:t>.</w:t>
+      </w:r>
+      <w:bookmarkEnd w:id="4"/>
+    </w:p>
+    <w:p>
+      <w:pPr>
+        <w:pStyle w:val="References"/>
+      </w:pPr>
+      <w:bookmarkStart w:id="5" w:name="_Ref386758975"/>
+      <w:r>
+        <w:t>Li</w:t>
+      </w:r>
+      <w:r>
+        <w:t>, X.,</w:t>
+      </w:r>
+      <w:r>
+        <w:t xml:space="preserve"> and Yeung</w:t>
+      </w:r>
+      <w:r>
+        <w:t>, D.</w:t>
+      </w:r>
+      <w:r>
+        <w:t xml:space="preserve">, </w:t>
+      </w:r>
+      <w:r>
+        <w:t>Exploiting soft computing for increased fault</w:t>
+      </w:r>
+      <w:r>
+        <w:t xml:space="preserve"> </w:t>
+      </w:r>
+      <w:r>
+        <w:t>tolerance.</w:t>
+      </w:r>
+      <w:r>
+        <w:t xml:space="preserve"> </w:t>
+      </w:r>
+      <w:r>
+        <w:t>I</w:t>
+      </w:r>
+      <w:r>
+        <w:t xml:space="preserve">n </w:t>
+      </w:r>
+      <w:r>
+        <w:rPr>
+          <w:i/>
+        </w:rPr>
+        <w:t>ASGI, 2006</w:t>
+      </w:r>
+      <w:r>
+        <w:t>.</w:t>
+      </w:r>
+      <w:bookmarkEnd w:id="5"/>
+    </w:p>
+    <w:p>
+      <w:pPr>
+        <w:pStyle w:val="References"/>
+      </w:pPr>
+      <w:bookmarkStart w:id="6" w:name="_Ref386758981"/>
+      <w:r>
+        <w:t>Sampson</w:t>
+      </w:r>
+      <w:r>
+        <w:t>, A.</w:t>
+      </w:r>
+      <w:r>
+        <w:t>, Dietl</w:t>
+      </w:r>
+      <w:r>
+        <w:t>, W.</w:t>
+      </w:r>
+      <w:r>
+        <w:t>, Fortuna</w:t>
+      </w:r>
+      <w:r>
+        <w:t>, E.</w:t>
+      </w:r>
+      <w:r>
+        <w:t>, Gnanapragasam</w:t>
+      </w:r>
+      <w:r>
+        <w:t>, D.</w:t>
+      </w:r>
+      <w:r>
+        <w:t xml:space="preserve">, </w:t>
+      </w:r>
+      <w:r>
+        <w:t>Ceze, L.</w:t>
+      </w:r>
+      <w:r>
+        <w:t>, and</w:t>
+      </w:r>
+      <w:r>
+        <w:t xml:space="preserve"> </w:t>
+      </w:r>
+      <w:r>
+        <w:t>Grossman</w:t>
+      </w:r>
+      <w:r>
+        <w:t>, D.</w:t>
+      </w:r>
+      <w:r>
+        <w:t xml:space="preserve">, </w:t>
+      </w:r>
+      <w:r>
+        <w:t>EnerJ: Approximate data types for safe and general</w:t>
+      </w:r>
+      <w:r>
+        <w:t xml:space="preserve"> </w:t>
+      </w:r>
+      <w:r>
+        <w:t>low-power computation</w:t>
+      </w:r>
+      <w:r>
+        <w:t>.</w:t>
+      </w:r>
+      <w:r>
+        <w:t xml:space="preserve"> </w:t>
+      </w:r>
+      <w:r>
+        <w:t>I</w:t>
+      </w:r>
+      <w:r>
+        <w:t xml:space="preserve">n </w:t>
+      </w:r>
+      <w:r>
+        <w:rPr>
+          <w:i/>
+        </w:rPr>
+        <w:t>PLDI, 2011</w:t>
+      </w:r>
+      <w:r>
+        <w:t>.</w:t>
+      </w:r>
+      <w:bookmarkEnd w:id="6"/>
+    </w:p>
+    <w:p>
+      <w:pPr>
+        <w:pStyle w:val="References"/>
+      </w:pPr>
+      <w:bookmarkStart w:id="7" w:name="_Ref386759063"/>
+      <w:r>
+        <w:t>Sirowy</w:t>
+      </w:r>
+      <w:r>
+        <w:t>, S.,</w:t>
+      </w:r>
+      <w:r>
+        <w:t xml:space="preserve"> and Forin</w:t>
+      </w:r>
+      <w:r>
+        <w:t>, A.</w:t>
+      </w:r>
+      <w:r>
+        <w:t xml:space="preserve">, Where’s the beef? </w:t>
+      </w:r>
+      <w:r>
+        <w:t>Why</w:t>
+      </w:r>
+      <w:r>
+        <w:t xml:space="preserve"> </w:t>
+      </w:r>
+      <w:r>
+        <w:t>FPGA</w:t>
+      </w:r>
+      <w:r>
+        <w:t>s are so fast</w:t>
+      </w:r>
+      <w:r>
+        <w:t>.</w:t>
+      </w:r>
+      <w:r>
+        <w:t xml:space="preserve"> </w:t>
+      </w:r>
+      <w:r>
+        <w:t>Microsoft Research, Tech. Rep. MSR-TR-2008-</w:t>
+      </w:r>
+      <w:r>
+        <w:t>130, Sep. 2008.</w:t>
+      </w:r>
+      <w:bookmarkEnd w:id="7"/>
+    </w:p>
+    <w:p>
+      <w:pPr>
+        <w:pStyle w:val="References"/>
+        <w:rPr>
+          <w:szCs w:val="18"/>
+        </w:rPr>
+      </w:pPr>
+      <w:bookmarkStart w:id="8" w:name="_Ref386759072"/>
+      <w:r>
+        <w:rPr>
+          <w:color w:val="000000"/>
+          <w:szCs w:val="18"/>
+        </w:rPr>
+        <w:t>Esmaeilzadeh, H.; Sampson, A.; Ceze, L.; Burger, D., Neural Acceleration for General-Purpose Approximate Programs</w:t>
+      </w:r>
+      <w:r>
+        <w:rPr>
+          <w:color w:val="000000"/>
+          <w:szCs w:val="18"/>
+        </w:rPr>
+        <w:t>.</w:t>
+      </w:r>
+      <w:r>
+        <w:rPr>
+          <w:i/>
+          <w:iCs/>
+          <w:color w:val="000000"/>
+          <w:szCs w:val="18"/>
+        </w:rPr>
+        <w:t xml:space="preserve"> </w:t>
+      </w:r>
+      <w:r>
+        <w:rPr>
+          <w:iCs/>
+          <w:color w:val="000000"/>
+          <w:szCs w:val="18"/>
+        </w:rPr>
+        <w:t>In</w:t>
+      </w:r>
+      <w:r>
+        <w:rPr>
+          <w:i/>
+          <w:iCs/>
+          <w:color w:val="000000"/>
+          <w:szCs w:val="18"/>
+        </w:rPr>
+        <w:t xml:space="preserve"> </w:t>
+      </w:r>
+      <w:r>
+        <w:rPr>
+          <w:i/>
+          <w:iCs/>
+          <w:color w:val="000000"/>
+          <w:szCs w:val="18"/>
+        </w:rPr>
+        <w:t>45th Annual IEEE/ACM International Symposium on</w:t>
+      </w:r>
+      <w:r>
+        <w:rPr>
+          <w:rStyle w:val="apple-converted-space"/>
+          <w:color w:val="000000"/>
+          <w:szCs w:val="18"/>
+        </w:rPr>
+        <w:t> </w:t>
+      </w:r>
+      <w:r>
+        <w:rPr>
+          <w:rStyle w:val="apple-converted-space"/>
+          <w:i/>
+          <w:color w:val="000000"/>
+          <w:szCs w:val="18"/>
+        </w:rPr>
+        <w:t>microarchitecture</w:t>
+      </w:r>
+      <w:r>
+        <w:rPr>
+          <w:color w:val="000000"/>
+          <w:szCs w:val="18"/>
+        </w:rPr>
+        <w:t xml:space="preserve"> (</w:t>
+      </w:r>
+      <w:r>
+        <w:rPr>
+          <w:color w:val="000000"/>
+          <w:szCs w:val="18"/>
+        </w:rPr>
+        <w:t xml:space="preserve">MICRO </w:t>
+      </w:r>
+      <w:r>
+        <w:rPr>
+          <w:color w:val="000000"/>
+          <w:szCs w:val="18"/>
+        </w:rPr>
+        <w:t>2012</w:t>
+      </w:r>
+      <w:r>
+        <w:rPr>
+          <w:color w:val="000000"/>
+          <w:szCs w:val="18"/>
+        </w:rPr>
+        <w:t>)</w:t>
+      </w:r>
+      <w:bookmarkStart w:id="9" w:name="_Ref386759097"/>
+      <w:bookmarkEnd w:id="8"/>
+      <w:r>
+        <w:rPr>
+          <w:color w:val="000000"/>
+          <w:szCs w:val="18"/>
+        </w:rPr>
+        <w:t>.</w:t>
+      </w:r>
+    </w:p>
+    <w:p>
+      <w:pPr>
+        <w:pStyle w:val="References"/>
+        <w:rPr>
+          <w:szCs w:val="18"/>
+        </w:rPr>
+      </w:pPr>
+      <w:r>
+        <w:rPr>
+          <w:szCs w:val="18"/>
+        </w:rPr>
+        <w:t>SNNAP: Approximate Computing on Programmable SoCs via Neural Acceleration.</w:t>
+      </w:r>
+      <w:bookmarkEnd w:id="9"/>
+    </w:p>
+    <w:p>
+      <w:pPr>
+        <w:pStyle w:val="References"/>
+        <w:rPr>
+          <w:szCs w:val="18"/>
+        </w:rPr>
+      </w:pPr>
     </w:p>
     <w:sectPr>
       <w:type w:val="continuous"/>
@@ -710,7 +1656,7 @@
     <w:lsdException w:name="Title" w:qFormat="1"/>
     <w:lsdException w:name="Subtitle" w:qFormat="1"/>
     <w:lsdException w:name="Strong" w:qFormat="1"/>
-    <w:lsdException w:name="Emphasis" w:qFormat="1"/>
+    <w:lsdException w:name="Emphasis" w:uiPriority="20" w:qFormat="1"/>
     <w:lsdException w:name="Normal Table" w:semiHidden="1" w:unhideWhenUsed="1"/>
     <w:lsdException w:name="Table Simple 1" w:semiHidden="1" w:unhideWhenUsed="1"/>
     <w:lsdException w:name="Table Simple 2" w:semiHidden="1" w:unhideWhenUsed="1"/>
@@ -986,6 +1932,7 @@
     <w:name w:val="heading 1"/>
     <w:basedOn w:val="Normal"/>
     <w:next w:val="Normal"/>
+    <w:link w:val="Heading1Char"/>
     <w:qFormat/>
     <w:pPr>
       <w:keepNext/>
@@ -1372,6 +2319,42 @@
       <w:b/>
       <w:kern w:val="28"/>
       <w:sz w:val="24"/>
+    </w:rPr>
+  </w:style>
+  <w:style w:type="character" w:customStyle="1" w:styleId="Heading1Char">
+    <w:name w:val="Heading 1 Char"/>
+    <w:basedOn w:val="DefaultParagraphFont"/>
+    <w:link w:val="Heading1"/>
+    <w:uiPriority w:val="9"/>
+    <w:rsid w:val="0062523F"/>
+    <w:rPr>
+      <w:b/>
+      <w:kern w:val="28"/>
+      <w:sz w:val="24"/>
+    </w:rPr>
+  </w:style>
+  <w:style w:type="paragraph" w:styleId="Bibliography">
+    <w:name w:val="Bibliography"/>
+    <w:basedOn w:val="Normal"/>
+    <w:next w:val="Normal"/>
+    <w:uiPriority w:val="37"/>
+    <w:unhideWhenUsed/>
+    <w:rsid w:val="0062523F"/>
+  </w:style>
+  <w:style w:type="character" w:customStyle="1" w:styleId="apple-converted-space">
+    <w:name w:val="apple-converted-space"/>
+    <w:basedOn w:val="DefaultParagraphFont"/>
+    <w:rsid w:val="00FB16AA"/>
+  </w:style>
+  <w:style w:type="character" w:styleId="Emphasis">
+    <w:name w:val="Emphasis"/>
+    <w:basedOn w:val="DefaultParagraphFont"/>
+    <w:uiPriority w:val="20"/>
+    <w:qFormat/>
+    <w:rsid w:val="00FB16AA"/>
+    <w:rPr>
+      <w:i/>
+      <w:iCs/>
     </w:rPr>
   </w:style>
 </w:styles>
@@ -1660,13 +2643,34 @@
         </b:NameList>
       </b:Author>
     </b:Author>
+    <b:RefOrder>3</b:RefOrder>
+  </b:Source>
+  <b:Source>
+    <b:Tag>Had11</b:Tag>
+    <b:SourceType>Book</b:SourceType>
+    <b:Guid>{A48CFDD8-1144-4C9A-B2EA-FFC2EA6DF581}</b:Guid>
+    <b:Author>
+      <b:Author>
+        <b:NameList>
+          <b:Person>
+            <b:Last>Hadi Esmaeilzadeh</b:Last>
+            <b:First>Emily</b:First>
+            <b:Middle>Blem, Renee St. Amant, Karthikeyan Sankaralingam, and Doug Burger</b:Middle>
+          </b:Person>
+        </b:NameList>
+      </b:Author>
+    </b:Author>
+    <b:Title>Dark silicon and the end of multicore scaling</b:Title>
+    <b:Year>2011</b:Year>
+    <b:City>New York, NY, USA</b:City>
+    <b:Publisher> Proceedings of the 38th annual international symposium on Computer architecture (ISCA '11)</b:Publisher>
     <b:RefOrder>1</b:RefOrder>
   </b:Source>
 </b:Sources>
 </file>
 
 <file path=customXml/itemProps1.xml><?xml version="1.0" encoding="utf-8"?>
-<ds:datastoreItem xmlns:ds="http://schemas.openxmlformats.org/officeDocument/2006/customXml" ds:itemID="{BECF4AAC-113D-4C5E-9502-EEA920D4A355}">
+<ds:datastoreItem xmlns:ds="http://schemas.openxmlformats.org/officeDocument/2006/customXml" ds:itemID="{6B93939E-762B-457D-B1A1-73CF0AE8FAEC}">
   <ds:schemaRefs>
     <ds:schemaRef ds:uri="http://schemas.openxmlformats.org/officeDocument/2006/bibliography"/>
   </ds:schemaRefs>

</xml_diff>